<commit_message>
Updated the Understanding the Extended CIA Model AVCDL elaboration document to add the extended CIA DFD diagram from Security Requirements Taxonomy secondary document
</commit_message>
<xml_diff>
--- a/source/reference_documents/elaboration_documents/Understanding the Extended CIA Model/Understanding the Extended CIA Model.docx
+++ b/source/reference_documents/elaboration_documents/Understanding the Extended CIA Model/Understanding the Extended CIA Model.docx
@@ -31,7 +31,7 @@
         <w:t xml:space="preserve">Version </w:t>
       </w:r>
       <w:r>
-        <w:t>3</w:t>
+        <w:t>4</w:t>
       </w:r>
     </w:p>
     <w:p>
@@ -51,7 +51,7 @@
         <w:rPr>
           <w:noProof/>
         </w:rPr>
-        <w:t>12/12/22 10:56 AM</w:t>
+        <w:t>1/31/23 8:23 AM</w:t>
       </w:r>
       <w:r>
         <w:fldChar w:fldCharType="end"/>
@@ -933,13 +933,7 @@
         <w:t>found in the creation of this document</w:t>
       </w:r>
       <w:r>
-        <w:t xml:space="preserve"> </w:t>
-      </w:r>
-      <w:r>
-        <w:t xml:space="preserve">referencing the CIA model </w:t>
-      </w:r>
-      <w:r>
-        <w:t xml:space="preserve">are Microsoft’s SDL book </w:t>
+        <w:t xml:space="preserve"> referencing the CIA model are Microsoft’s SDL book </w:t>
       </w:r>
       <w:r>
         <w:rPr>
@@ -1015,10 +1009,7 @@
         <w:t>Necessary</w:t>
       </w:r>
       <w:r>
-        <w:t xml:space="preserve"> </w:t>
-      </w:r>
-      <w:r>
-        <w:t>But Not Sufficient</w:t>
+        <w:t xml:space="preserve"> But Not Sufficient</w:t>
       </w:r>
     </w:p>
     <w:p>
@@ -1469,21 +1460,7 @@
           <w:b/>
           <w:bCs/>
         </w:rPr>
-        <w:t xml:space="preserve">Information technology – Open Systems Interconnection - </w:t>
-      </w:r>
-      <w:r>
-        <w:rPr>
-          <w:b/>
-          <w:bCs/>
-        </w:rPr>
-        <w:t>Basic Reference Model — Part 2: Security Architecture</w:t>
-      </w:r>
-      <w:r>
-        <w:rPr>
-          <w:b/>
-          <w:bCs/>
-        </w:rPr>
-        <w:t xml:space="preserve"> </w:t>
+        <w:t xml:space="preserve">Information technology – Open Systems Interconnection - Basic Reference Model — Part 2: Security Architecture </w:t>
       </w:r>
       <w:r>
         <w:rPr>
@@ -1769,13 +1746,7 @@
         <w:pStyle w:val="Heading2"/>
       </w:pPr>
       <w:r>
-        <w:t>Minimally</w:t>
-      </w:r>
-      <w:r>
-        <w:t xml:space="preserve"> Sufficient</w:t>
-      </w:r>
-      <w:r>
-        <w:t xml:space="preserve"> Properties</w:t>
+        <w:t>Minimally Sufficient Properties</w:t>
       </w:r>
     </w:p>
     <w:p>
@@ -1784,31 +1755,7 @@
         <w:jc w:val="both"/>
       </w:pPr>
       <w:r>
-        <w:t>The combination of the three base properties (confidentiality, integrity, and availability) and the extended properties (a</w:t>
-      </w:r>
-      <w:r>
-        <w:t>uthorization</w:t>
-      </w:r>
-      <w:r>
-        <w:t>, a</w:t>
-      </w:r>
-      <w:r>
-        <w:t>uthentication</w:t>
-      </w:r>
-      <w:r>
-        <w:t>, n</w:t>
-      </w:r>
-      <w:r>
-        <w:t>on-repudiation</w:t>
-      </w:r>
-      <w:r>
-        <w:t>, and a</w:t>
-      </w:r>
-      <w:r>
-        <w:t>udit</w:t>
-      </w:r>
-      <w:r>
-        <w:t>) allows us to establish requirements upon both the data and the mechanism of access.</w:t>
+        <w:t>The combination of the three base properties (confidentiality, integrity, and availability) and the extended properties (authorization, authentication, non-repudiation, and audit) allows us to establish requirements upon both the data and the mechanism of access.</w:t>
       </w:r>
       <w:r>
         <w:t xml:space="preserve"> This minimal set of cybersecurity properties is sufficient to allow us to cover all mitigation types in an unambiguous manner.</w:t>
@@ -1818,6 +1765,117 @@
       <w:pPr>
         <w:spacing w:after="240"/>
         <w:jc w:val="both"/>
+      </w:pPr>
+      <w:r>
+        <w:br w:type="page"/>
+      </w:r>
+    </w:p>
+    <w:p>
+      <w:pPr>
+        <w:pStyle w:val="Heading1"/>
+      </w:pPr>
+      <w:r>
+        <w:lastRenderedPageBreak/>
+        <w:t>Extended CIA Model</w:t>
+      </w:r>
+      <w:r>
+        <w:t xml:space="preserve"> Visualized</w:t>
+      </w:r>
+    </w:p>
+    <w:p>
+      <w:pPr>
+        <w:spacing w:after="240"/>
+        <w:jc w:val="both"/>
+      </w:pPr>
+      <w:r>
+        <w:t xml:space="preserve">The </w:t>
+      </w:r>
+      <w:r>
+        <w:t xml:space="preserve">following diagram (taken from the </w:t>
+      </w:r>
+      <w:r>
+        <w:rPr>
+          <w:b/>
+          <w:bCs/>
+        </w:rPr>
+        <w:t>Security Requirements Taxonomy</w:t>
+      </w:r>
+      <w:r>
+        <w:t xml:space="preserve"> secondary document)</w:t>
+      </w:r>
+      <w:r>
+        <w:t>.</w:t>
+      </w:r>
+      <w:r>
+        <w:t xml:space="preserve"> It </w:t>
+      </w:r>
+      <w:proofErr w:type="gramStart"/>
+      <w:r>
+        <w:t>show</w:t>
+      </w:r>
+      <w:proofErr w:type="gramEnd"/>
+      <w:r>
+        <w:t xml:space="preserve"> how the extended CIA relates to the archetypical</w:t>
+      </w:r>
+      <w:r>
+        <w:t xml:space="preserve"> data flow sequence.</w:t>
+      </w:r>
+      <w:r>
+        <w:t xml:space="preserve"> </w:t>
+      </w:r>
+    </w:p>
+    <w:p>
+      <w:pPr>
+        <w:spacing w:after="240"/>
+        <w:jc w:val="both"/>
+      </w:pPr>
+      <w:r>
+        <w:rPr>
+          <w:noProof/>
+        </w:rPr>
+        <w:drawing>
+          <wp:inline distT="0" distB="0" distL="0" distR="0" wp14:anchorId="1F678C68" wp14:editId="577F4C4F">
+            <wp:extent cx="5943600" cy="6033135"/>
+            <wp:effectExtent l="0" t="0" r="0" b="0"/>
+            <wp:docPr id="3" name="Picture 3"/>
+            <wp:cNvGraphicFramePr>
+              <a:graphicFrameLocks xmlns:a="http://schemas.openxmlformats.org/drawingml/2006/main" noChangeAspect="1"/>
+            </wp:cNvGraphicFramePr>
+            <a:graphic xmlns:a="http://schemas.openxmlformats.org/drawingml/2006/main">
+              <a:graphicData uri="http://schemas.openxmlformats.org/drawingml/2006/picture">
+                <pic:pic xmlns:pic="http://schemas.openxmlformats.org/drawingml/2006/picture">
+                  <pic:nvPicPr>
+                    <pic:cNvPr id="3" name="Picture 3"/>
+                    <pic:cNvPicPr/>
+                  </pic:nvPicPr>
+                  <pic:blipFill>
+                    <a:blip r:embed="rId12"/>
+                    <a:stretch>
+                      <a:fillRect/>
+                    </a:stretch>
+                  </pic:blipFill>
+                  <pic:spPr>
+                    <a:xfrm>
+                      <a:off x="0" y="0"/>
+                      <a:ext cx="5943600" cy="6033135"/>
+                    </a:xfrm>
+                    <a:prstGeom prst="rect">
+                      <a:avLst/>
+                    </a:prstGeom>
+                  </pic:spPr>
+                </pic:pic>
+              </a:graphicData>
+            </a:graphic>
+          </wp:inline>
+        </w:drawing>
+      </w:r>
+    </w:p>
+    <w:p>
+      <w:pPr>
+        <w:rPr>
+          <w:sz w:val="40"/>
+          <w:szCs w:val="40"/>
+        </w:rPr>
       </w:pPr>
       <w:r>
         <w:br w:type="page"/>
@@ -1962,7 +2020,7 @@
         </w:rPr>
         <w:br/>
       </w:r>
-      <w:hyperlink r:id="rId12" w:history="1">
+      <w:hyperlink r:id="rId13" w:history="1">
         <w:r>
           <w:rPr>
             <w:rStyle w:val="Hyperlink"/>
@@ -2004,7 +2062,7 @@
         </w:rPr>
         <w:br/>
       </w:r>
-      <w:hyperlink r:id="rId13" w:history="1">
+      <w:hyperlink r:id="rId14" w:history="1">
         <w:r>
           <w:rPr>
             <w:rStyle w:val="Hyperlink"/>
@@ -2046,7 +2104,7 @@
         </w:rPr>
         <w:br/>
       </w:r>
-      <w:hyperlink r:id="rId14" w:history="1">
+      <w:hyperlink r:id="rId15" w:history="1">
         <w:r>
           <w:rPr>
             <w:rStyle w:val="Hyperlink"/>
@@ -2082,7 +2140,7 @@
         </w:rPr>
         <w:br/>
       </w:r>
-      <w:hyperlink r:id="rId15" w:history="1">
+      <w:hyperlink r:id="rId16" w:history="1">
         <w:r>
           <w:rPr>
             <w:rStyle w:val="Hyperlink"/>
@@ -2121,7 +2179,7 @@
         </w:rPr>
         <w:br/>
       </w:r>
-      <w:hyperlink r:id="rId16" w:history="1">
+      <w:hyperlink r:id="rId17" w:history="1">
         <w:r>
           <w:rPr>
             <w:rStyle w:val="Hyperlink"/>
@@ -2202,7 +2260,7 @@
         </w:rPr>
         <w:br/>
       </w:r>
-      <w:hyperlink r:id="rId17" w:history="1">
+      <w:hyperlink r:id="rId18" w:history="1">
         <w:r>
           <w:rPr>
             <w:rStyle w:val="Hyperlink"/>
@@ -2241,7 +2299,7 @@
         </w:rPr>
         <w:br/>
       </w:r>
-      <w:hyperlink r:id="rId18" w:history="1">
+      <w:hyperlink r:id="rId19" w:history="1">
         <w:r>
           <w:rPr>
             <w:rStyle w:val="Hyperlink"/>
@@ -2286,7 +2344,7 @@
         </w:rPr>
         <w:br/>
       </w:r>
-      <w:hyperlink r:id="rId19" w:history="1">
+      <w:hyperlink r:id="rId20" w:history="1">
         <w:r>
           <w:rPr>
             <w:rStyle w:val="Hyperlink"/>
@@ -2321,7 +2379,7 @@
         </w:rPr>
         <w:br/>
       </w:r>
-      <w:hyperlink r:id="rId20" w:history="1">
+      <w:hyperlink r:id="rId21" w:history="1">
         <w:r>
           <w:rPr>
             <w:rStyle w:val="Hyperlink"/>
@@ -2361,7 +2419,7 @@
         </w:rPr>
         <w:br/>
       </w:r>
-      <w:hyperlink r:id="rId21" w:tgtFrame="_blank" w:history="1">
+      <w:hyperlink r:id="rId22" w:tgtFrame="_blank" w:history="1">
         <w:r>
           <w:rPr>
             <w:rStyle w:val="Hyperlink"/>
@@ -2369,25 +2427,7 @@
             <w:szCs w:val="23"/>
             <w:shd w:val="clear" w:color="auto" w:fill="F8F8F8"/>
           </w:rPr>
-          <w:t>https://www.govinfo.gov/content/p</w:t>
-        </w:r>
-        <w:r>
-          <w:rPr>
-            <w:rStyle w:val="Hyperlink"/>
-            <w:sz w:val="23"/>
-            <w:szCs w:val="23"/>
-            <w:shd w:val="clear" w:color="auto" w:fill="F8F8F8"/>
-          </w:rPr>
-          <w:t>k</w:t>
-        </w:r>
-        <w:r>
-          <w:rPr>
-            <w:rStyle w:val="Hyperlink"/>
-            <w:sz w:val="23"/>
-            <w:szCs w:val="23"/>
-            <w:shd w:val="clear" w:color="auto" w:fill="F8F8F8"/>
-          </w:rPr>
-          <w:t>g/USCODE-2011-title44/pdf/USCODE-2011-title44-chap35-subchapIII-sec3542.pdf</w:t>
+          <w:t>https://www.govinfo.gov/content/pkg/USCODE-2011-title44/pdf/USCODE-2011-title44-chap35-subchapIII-sec3542.pdf</w:t>
         </w:r>
       </w:hyperlink>
     </w:p>
@@ -2410,7 +2450,7 @@
       <w:r>
         <w:br/>
       </w:r>
-      <w:hyperlink r:id="rId22" w:history="1">
+      <w:hyperlink r:id="rId23" w:history="1">
         <w:r>
           <w:rPr>
             <w:rStyle w:val="Hyperlink"/>
@@ -2441,24 +2481,12 @@
       <w:r>
         <w:br/>
       </w:r>
-      <w:hyperlink r:id="rId23" w:history="1">
+      <w:hyperlink r:id="rId24" w:history="1">
         <w:r>
           <w:rPr>
             <w:rStyle w:val="Hyperlink"/>
           </w:rPr>
-          <w:t>https://www.diva-portal.org/smash/get/diva2:1148</w:t>
-        </w:r>
-        <w:r>
-          <w:rPr>
-            <w:rStyle w:val="Hyperlink"/>
-          </w:rPr>
-          <w:t>3</w:t>
-        </w:r>
-        <w:r>
-          <w:rPr>
-            <w:rStyle w:val="Hyperlink"/>
-          </w:rPr>
-          <w:t>30/FULLTEXT01.pdf</w:t>
+          <w:t>https://www.diva-portal.org/smash/get/diva2:1148330/FULLTEXT01.pdf</w:t>
         </w:r>
       </w:hyperlink>
       <w:r>
@@ -2500,7 +2528,7 @@
       <w:r>
         <w:br/>
       </w:r>
-      <w:hyperlink r:id="rId24" w:history="1">
+      <w:hyperlink r:id="rId25" w:history="1">
         <w:r>
           <w:rPr>
             <w:rStyle w:val="Hyperlink"/>
@@ -2539,7 +2567,7 @@
         </w:rPr>
         <w:br/>
       </w:r>
-      <w:hyperlink r:id="rId25" w:history="1">
+      <w:hyperlink r:id="rId26" w:history="1">
         <w:r>
           <w:rPr>
             <w:rStyle w:val="Hyperlink"/>
@@ -2578,7 +2606,7 @@
         </w:rPr>
         <w:br/>
       </w:r>
-      <w:hyperlink r:id="rId26" w:history="1">
+      <w:hyperlink r:id="rId27" w:history="1">
         <w:r>
           <w:rPr>
             <w:rStyle w:val="Hyperlink"/>
@@ -2617,7 +2645,7 @@
         </w:rPr>
         <w:br/>
       </w:r>
-      <w:hyperlink r:id="rId27" w:history="1">
+      <w:hyperlink r:id="rId28" w:history="1">
         <w:r>
           <w:rPr>
             <w:rStyle w:val="Hyperlink"/>
@@ -2664,7 +2692,7 @@
         </w:rPr>
         <w:br/>
       </w:r>
-      <w:hyperlink r:id="rId28" w:history="1">
+      <w:hyperlink r:id="rId29" w:history="1">
         <w:r>
           <w:rPr>
             <w:rStyle w:val="Hyperlink"/>
@@ -2703,7 +2731,7 @@
         </w:rPr>
         <w:br/>
       </w:r>
-      <w:hyperlink r:id="rId29" w:history="1">
+      <w:hyperlink r:id="rId30" w:history="1">
         <w:r>
           <w:rPr>
             <w:rStyle w:val="Hyperlink"/>
@@ -2752,7 +2780,7 @@
         </w:rPr>
         <w:br/>
       </w:r>
-      <w:hyperlink r:id="rId30" w:history="1">
+      <w:hyperlink r:id="rId31" w:history="1">
         <w:r>
           <w:rPr>
             <w:rStyle w:val="Hyperlink"/>
@@ -2801,24 +2829,12 @@
         </w:rPr>
         <w:br/>
       </w:r>
-      <w:hyperlink r:id="rId31" w:history="1">
+      <w:hyperlink r:id="rId32" w:history="1">
         <w:r>
           <w:rPr>
             <w:rStyle w:val="Hyperlink"/>
           </w:rPr>
-          <w:t>https://www.itu.int/</w:t>
-        </w:r>
-        <w:r>
-          <w:rPr>
-            <w:rStyle w:val="Hyperlink"/>
-          </w:rPr>
-          <w:t>r</w:t>
-        </w:r>
-        <w:r>
-          <w:rPr>
-            <w:rStyle w:val="Hyperlink"/>
-          </w:rPr>
-          <w:t>ec/dologin_pub.asp?lang=e&amp;id=T-REC-X.800-199103-I!!PDF-E&amp;type=items</w:t>
+          <w:t>https://www.itu.int/rec/dologin_pub.asp?lang=e&amp;id=T-REC-X.800-199103-I!!PDF-E&amp;type=items</w:t>
         </w:r>
       </w:hyperlink>
       <w:r>
@@ -2827,8 +2843,8 @@
     </w:p>
     <w:p/>
     <w:sectPr>
-      <w:footerReference w:type="even" r:id="rId32"/>
-      <w:footerReference w:type="default" r:id="rId33"/>
+      <w:footerReference w:type="even" r:id="rId33"/>
+      <w:footerReference w:type="default" r:id="rId34"/>
       <w:pgSz w:w="12240" w:h="15840"/>
       <w:pgMar w:top="1440" w:right="1440" w:bottom="1440" w:left="1440" w:header="720" w:footer="720" w:gutter="0"/>
       <w:pgNumType w:start="1"/>

</xml_diff>

<commit_message>
updated Understanding the Extended CIA Model elaboration document with an updated extended CIA model diagram / updated some diagram naming / added horizontal extended CIA working model diagram
</commit_message>
<xml_diff>
--- a/source/reference_documents/elaboration_documents/Understanding the Extended CIA Model/Understanding the Extended CIA Model.docx
+++ b/source/reference_documents/elaboration_documents/Understanding the Extended CIA Model/Understanding the Extended CIA Model.docx
@@ -31,7 +31,7 @@
         <w:t xml:space="preserve">Version </w:t>
       </w:r>
       <w:r>
-        <w:t>4</w:t>
+        <w:t>5</w:t>
       </w:r>
     </w:p>
     <w:p>
@@ -51,7 +51,7 @@
         <w:rPr>
           <w:noProof/>
         </w:rPr>
-        <w:t>1/31/23 8:23 AM</w:t>
+        <w:t>8/29/23 9:14 AM</w:t>
       </w:r>
       <w:r>
         <w:fldChar w:fldCharType="end"/>
@@ -1264,9 +1264,9 @@
           <w:noProof/>
         </w:rPr>
         <w:drawing>
-          <wp:inline distT="0" distB="0" distL="0" distR="0" wp14:anchorId="5F15E78E" wp14:editId="155CCD39">
-            <wp:extent cx="5943600" cy="6079342"/>
-            <wp:effectExtent l="0" t="0" r="0" b="4445"/>
+          <wp:inline distT="0" distB="0" distL="0" distR="0" wp14:anchorId="5F15E78E" wp14:editId="6666813F">
+            <wp:extent cx="5943600" cy="6069646"/>
+            <wp:effectExtent l="0" t="0" r="0" b="0"/>
             <wp:docPr id="12" name="Picture 12"/>
             <wp:cNvGraphicFramePr>
               <a:graphicFrameLocks xmlns:a="http://schemas.openxmlformats.org/drawingml/2006/main" noChangeAspect="1"/>
@@ -1287,7 +1287,7 @@
                   <pic:spPr>
                     <a:xfrm>
                       <a:off x="0" y="0"/>
-                      <a:ext cx="5943600" cy="6079342"/>
+                      <a:ext cx="5943600" cy="6069646"/>
                     </a:xfrm>
                     <a:prstGeom prst="rect">
                       <a:avLst/>
@@ -1776,10 +1776,7 @@
       </w:pPr>
       <w:r>
         <w:lastRenderedPageBreak/>
-        <w:t>Extended CIA Model</w:t>
-      </w:r>
-      <w:r>
-        <w:t xml:space="preserve"> Visualized</w:t>
+        <w:t>Extended CIA Model Visualized</w:t>
       </w:r>
     </w:p>
     <w:p>
@@ -1788,10 +1785,7 @@
         <w:jc w:val="both"/>
       </w:pPr>
       <w:r>
-        <w:t xml:space="preserve">The </w:t>
-      </w:r>
-      <w:r>
-        <w:t xml:space="preserve">following diagram (taken from the </w:t>
+        <w:t xml:space="preserve">The following diagram (taken from the </w:t>
       </w:r>
       <w:r>
         <w:rPr>
@@ -1801,13 +1795,7 @@
         <w:t>Security Requirements Taxonomy</w:t>
       </w:r>
       <w:r>
-        <w:t xml:space="preserve"> secondary document)</w:t>
-      </w:r>
-      <w:r>
-        <w:t>.</w:t>
-      </w:r>
-      <w:r>
-        <w:t xml:space="preserve"> It </w:t>
+        <w:t xml:space="preserve"> secondary document). It </w:t>
       </w:r>
       <w:proofErr w:type="gramStart"/>
       <w:r>

</xml_diff>

<commit_message>
updated the Understanding the Extended CIA elaboration document (page numbering / spelling / corrected to use accountability instead of audit / added CIA timeline)
</commit_message>
<xml_diff>
--- a/source/reference_documents/elaboration_documents/Understanding the Extended CIA Model/Understanding the Extended CIA Model.docx
+++ b/source/reference_documents/elaboration_documents/Understanding the Extended CIA Model/Understanding the Extended CIA Model.docx
@@ -31,7 +31,7 @@
         <w:t xml:space="preserve">Version </w:t>
       </w:r>
       <w:r>
-        <w:t>5</w:t>
+        <w:t>6</w:t>
       </w:r>
     </w:p>
     <w:p>
@@ -51,7 +51,7 @@
         <w:rPr>
           <w:noProof/>
         </w:rPr>
-        <w:t>8/29/23 9:14 AM</w:t>
+        <w:t>11/15/23 2:46 PM</w:t>
       </w:r>
       <w:r>
         <w:fldChar w:fldCharType="end"/>
@@ -99,7 +99,7 @@
           <w:b/>
           <w:bCs/>
         </w:rPr>
-        <w:t>UNECE WP.29 R155</w:t>
+        <w:t>UN R155</w:t>
       </w:r>
       <w:r>
         <w:t xml:space="preserve"> background material</w:t>
@@ -387,7 +387,7 @@
           <w:b/>
           <w:bCs/>
         </w:rPr>
-        <w:t>UNECE WP.29 R155</w:t>
+        <w:t>UN R155</w:t>
       </w:r>
       <w:r>
         <w:t xml:space="preserve"> background </w:t>
@@ -636,7 +636,7 @@
           <w:b/>
           <w:bCs/>
         </w:rPr>
-        <w:t>Audit</w:t>
+        <w:t>Accountability</w:t>
       </w:r>
       <w:r>
         <w:tab/>
@@ -1264,9 +1264,9 @@
           <w:noProof/>
         </w:rPr>
         <w:drawing>
-          <wp:inline distT="0" distB="0" distL="0" distR="0" wp14:anchorId="5F15E78E" wp14:editId="6666813F">
-            <wp:extent cx="5943600" cy="6069646"/>
-            <wp:effectExtent l="0" t="0" r="0" b="0"/>
+          <wp:inline distT="0" distB="0" distL="0" distR="0" wp14:anchorId="5F15E78E" wp14:editId="3BF0A3B3">
+            <wp:extent cx="5943599" cy="6069646"/>
+            <wp:effectExtent l="0" t="0" r="635" b="1270"/>
             <wp:docPr id="12" name="Picture 12"/>
             <wp:cNvGraphicFramePr>
               <a:graphicFrameLocks xmlns:a="http://schemas.openxmlformats.org/drawingml/2006/main" noChangeAspect="1"/>
@@ -1287,7 +1287,7 @@
                   <pic:spPr>
                     <a:xfrm>
                       <a:off x="0" y="0"/>
-                      <a:ext cx="5943600" cy="6069646"/>
+                      <a:ext cx="5943599" cy="6069646"/>
                     </a:xfrm>
                     <a:prstGeom prst="rect">
                       <a:avLst/>
@@ -1378,7 +1378,7 @@
         <w:jc w:val="both"/>
       </w:pPr>
       <w:r>
-        <w:t>Audit</w:t>
+        <w:t>Accountability</w:t>
       </w:r>
     </w:p>
     <w:p>
@@ -1795,13 +1795,11 @@
         <w:t>Security Requirements Taxonomy</w:t>
       </w:r>
       <w:r>
-        <w:t xml:space="preserve"> secondary document). It </w:t>
-      </w:r>
-      <w:proofErr w:type="gramStart"/>
-      <w:r>
-        <w:t>show</w:t>
-      </w:r>
-      <w:proofErr w:type="gramEnd"/>
+        <w:t xml:space="preserve"> secondary document). It show</w:t>
+      </w:r>
+      <w:r>
+        <w:t>s</w:t>
+      </w:r>
       <w:r>
         <w:t xml:space="preserve"> how the extended CIA relates to the archetypical</w:t>
       </w:r>
@@ -2837,6 +2835,7 @@
       <w:pgMar w:top="1440" w:right="1440" w:bottom="1440" w:left="1440" w:header="720" w:footer="720" w:gutter="0"/>
       <w:pgNumType w:start="1"/>
       <w:cols w:space="720"/>
+      <w:titlePg/>
     </w:sectPr>
   </w:body>
 </w:document>
@@ -2880,6 +2879,11 @@
         <w:docPartUnique/>
       </w:docPartObj>
     </w:sdtPr>
+    <w:sdtEndPr>
+      <w:rPr>
+        <w:rStyle w:val="PageNumber"/>
+      </w:rPr>
+    </w:sdtEndPr>
     <w:sdtContent>
       <w:p>
         <w:pPr>
@@ -2932,6 +2936,11 @@
         <w:docPartUnique/>
       </w:docPartObj>
     </w:sdtPr>
+    <w:sdtEndPr>
+      <w:rPr>
+        <w:rStyle w:val="PageNumber"/>
+      </w:rPr>
+    </w:sdtEndPr>
     <w:sdtContent>
       <w:p>
         <w:pPr>

</xml_diff>